<commit_message>
se termina la practica 1
</commit_message>
<xml_diff>
--- a/Practica 1/Practica 1.docx
+++ b/Practica 1/Practica 1.docx
@@ -6322,6 +6322,8 @@
     </w:p>
     <w:p>
       <w:pPr>
+        <w:spacing w:line="240" w:lineRule="auto"/>
+        <w:jc w:val="both"/>
         <w:rPr>
           <w:sz w:val="24"/>
           <w:szCs w:val="24"/>
@@ -6330,18 +6332,26 @@
     </w:p>
     <w:p>
       <w:pPr>
-        <w:spacing w:line="240" w:lineRule="auto"/>
-        <w:jc w:val="both"/>
-        <w:rPr>
-          <w:rFonts w:ascii="Arial" w:hAnsi="Arial" w:cs="Arial"/>
-          <w:sz w:val="28"/>
-          <w:szCs w:val="28"/>
-        </w:rPr>
-      </w:pPr>
-    </w:p>
+        <w:pStyle w:val="Ttulo1"/>
+      </w:pPr>
+      <w:r>
+        <w:t>Repositorio</w:t>
+      </w:r>
+    </w:p>
+    <w:p>
+      <w:hyperlink r:id="rId9" w:history="1">
+        <w:r>
+          <w:rPr>
+            <w:rStyle w:val="Hipervnculo"/>
+          </w:rPr>
+          <w:t>https://github.com/ELJuanP/Seminario_de_Traductores_de_lenguajes_ll/tree/main/Practica%201</w:t>
+        </w:r>
+      </w:hyperlink>
+    </w:p>
+    <w:p/>
     <w:sectPr>
-      <w:headerReference w:type="default" r:id="rId9"/>
-      <w:footerReference w:type="default" r:id="rId10"/>
+      <w:headerReference w:type="default" r:id="rId10"/>
+      <w:footerReference w:type="default" r:id="rId11"/>
       <w:pgSz w:w="12240" w:h="15840"/>
       <w:pgMar w:top="720" w:right="720" w:bottom="720" w:left="720" w:header="708" w:footer="708" w:gutter="0"/>
       <w:pgBorders w:offsetFrom="page">

</xml_diff>